<commit_message>
Update Informes de Aprobacion IOARR ANTBAMBA 2489443.docx
</commit_message>
<xml_diff>
--- a/IOARR/IOARR Antabamba/Informe/Informes de Aprobacion IOARR ANTBAMBA 2489443.docx
+++ b/IOARR/IOARR Antabamba/Informe/Informes de Aprobacion IOARR ANTBAMBA 2489443.docx
@@ -1,6 +1,6 @@
 
 <file path=word/document.xml><?xml version="1.0" encoding="utf-8"?>
-<w:document xmlns:wpc="http://schemas.microsoft.com/office/word/2010/wordprocessingCanvas" xmlns:cx="http://schemas.microsoft.com/office/drawing/2014/chartex" xmlns:cx1="http://schemas.microsoft.com/office/drawing/2015/9/8/chartex" xmlns:cx2="http://schemas.microsoft.com/office/drawing/2015/10/21/chartex" xmlns:cx3="http://schemas.microsoft.com/office/drawing/2016/5/9/chartex" xmlns:cx4="http://schemas.microsoft.com/office/drawing/2016/5/10/chartex" xmlns:cx5="http://schemas.microsoft.com/office/drawing/2016/5/11/chartex" xmlns:cx6="http://schemas.microsoft.com/office/drawing/2016/5/12/chartex" xmlns:cx7="http://schemas.microsoft.com/office/drawing/2016/5/13/chartex" xmlns:cx8="http://schemas.microsoft.com/office/drawing/2016/5/14/chartex" xmlns:mc="http://schemas.openxmlformats.org/markup-compatibility/2006" xmlns:aink="http://schemas.microsoft.com/office/drawing/2016/ink" xmlns:am3d="http://schemas.microsoft.com/office/drawing/2017/model3d" xmlns:o="urn:schemas-microsoft-com:office:office" xmlns:r="http://schemas.openxmlformats.org/officeDocument/2006/relationships" xmlns:m="http://schemas.openxmlformats.org/officeDocument/2006/math" xmlns:v="urn:schemas-microsoft-com:vml" xmlns:wp14="http://schemas.microsoft.com/office/word/2010/wordprocessingDrawing" xmlns:wp="http://schemas.openxmlformats.org/drawingml/2006/wordprocessingDrawing" xmlns:w10="urn:schemas-microsoft-com:office:word" xmlns:w="http://schemas.openxmlformats.org/wordprocessingml/2006/main" xmlns:w14="http://schemas.microsoft.com/office/word/2010/wordml" xmlns:w15="http://schemas.microsoft.com/office/word/2012/wordml" xmlns:w16cid="http://schemas.microsoft.com/office/word/2016/wordml/cid" xmlns:w16se="http://schemas.microsoft.com/office/word/2015/wordml/symex" xmlns:wpg="http://schemas.microsoft.com/office/word/2010/wordprocessingGroup" xmlns:wpi="http://schemas.microsoft.com/office/word/2010/wordprocessingInk" xmlns:wne="http://schemas.microsoft.com/office/word/2006/wordml" xmlns:wps="http://schemas.microsoft.com/office/word/2010/wordprocessingShape" mc:Ignorable="w14 w15 w16se w16cid wp14">
+<w:document xmlns:wpc="http://schemas.microsoft.com/office/word/2010/wordprocessingCanvas" xmlns:cx="http://schemas.microsoft.com/office/drawing/2014/chartex" xmlns:mc="http://schemas.openxmlformats.org/markup-compatibility/2006" xmlns:o="urn:schemas-microsoft-com:office:office" xmlns:r="http://schemas.openxmlformats.org/officeDocument/2006/relationships" xmlns:m="http://schemas.openxmlformats.org/officeDocument/2006/math" xmlns:v="urn:schemas-microsoft-com:vml" xmlns:wp14="http://schemas.microsoft.com/office/word/2010/wordprocessingDrawing" xmlns:wp="http://schemas.openxmlformats.org/drawingml/2006/wordprocessingDrawing" xmlns:w10="urn:schemas-microsoft-com:office:word" xmlns:w="http://schemas.openxmlformats.org/wordprocessingml/2006/main" xmlns:w14="http://schemas.microsoft.com/office/word/2010/wordml" xmlns:w15="http://schemas.microsoft.com/office/word/2012/wordml" xmlns:w16se="http://schemas.microsoft.com/office/word/2015/wordml/symex" xmlns:wpg="http://schemas.microsoft.com/office/word/2010/wordprocessingGroup" xmlns:wpi="http://schemas.microsoft.com/office/word/2010/wordprocessingInk" xmlns:wne="http://schemas.microsoft.com/office/word/2006/wordml" xmlns:wps="http://schemas.microsoft.com/office/word/2010/wordprocessingShape" mc:Ignorable="w14 w15 w16se wp14">
   <w:body>
     <w:p>
       <w:pPr>
@@ -58,8 +58,6 @@
         </w:rPr>
         <w:t>.</w:t>
       </w:r>
-      <w:bookmarkStart w:id="0" w:name="_GoBack"/>
-      <w:bookmarkEnd w:id="0"/>
       <w:r>
         <w:rPr>
           <w:rFonts w:asciiTheme="minorHAnsi" w:hAnsiTheme="minorHAnsi" w:cstheme="minorHAnsi"/>
@@ -633,7 +631,7 @@
         </w:rPr>
         <w:t xml:space="preserve">:” </w:t>
       </w:r>
-      <w:bookmarkStart w:id="1" w:name="_Hlk37088255"/>
+      <w:bookmarkStart w:id="0" w:name="_Hlk37088255"/>
       <w:r>
         <w:rPr>
           <w:rStyle w:val="nfasisintenso"/>
@@ -658,7 +656,7 @@
         </w:rPr>
         <w:t>”</w:t>
       </w:r>
-      <w:bookmarkEnd w:id="1"/>
+      <w:bookmarkEnd w:id="0"/>
     </w:p>
     <w:p>
       <w:pPr>
@@ -773,8 +771,10 @@
           <w:szCs w:val="20"/>
           <w:lang w:val="es-PE" w:eastAsia="en-US"/>
         </w:rPr>
-        <w:t>26</w:t>
-      </w:r>
+        <w:t>28</w:t>
+      </w:r>
+      <w:bookmarkStart w:id="1" w:name="_GoBack"/>
+      <w:bookmarkEnd w:id="1"/>
       <w:r>
         <w:rPr>
           <w:rStyle w:val="nfasisintenso"/>
@@ -1127,9 +1127,8 @@
           <w:szCs w:val="24"/>
           <w:lang w:val="es-ES"/>
         </w:rPr>
-        <w:t xml:space="preserve">DIRECTIVA </w:t>
-      </w:r>
-      <w:proofErr w:type="spellStart"/>
+        <w:t>DIRECTIVA N</w:t>
+      </w:r>
       <w:r>
         <w:rPr>
           <w:rFonts w:asciiTheme="minorHAnsi" w:hAnsiTheme="minorHAnsi" w:cstheme="minorHAnsi"/>
@@ -1138,7 +1137,7 @@
           <w:szCs w:val="24"/>
           <w:lang w:val="es-ES"/>
         </w:rPr>
-        <w:t>N</w:t>
+        <w:t>° 01</w:t>
       </w:r>
       <w:r>
         <w:rPr>
@@ -1148,9 +1147,8 @@
           <w:szCs w:val="24"/>
           <w:lang w:val="es-ES"/>
         </w:rPr>
-        <w:t>°</w:t>
-      </w:r>
-      <w:proofErr w:type="spellEnd"/>
+        <w:t>-</w:t>
+      </w:r>
       <w:r>
         <w:rPr>
           <w:rFonts w:asciiTheme="minorHAnsi" w:hAnsiTheme="minorHAnsi" w:cstheme="minorHAnsi"/>
@@ -1159,7 +1157,7 @@
           <w:szCs w:val="24"/>
           <w:lang w:val="es-ES"/>
         </w:rPr>
-        <w:t xml:space="preserve"> 01</w:t>
+        <w:t>2010</w:t>
       </w:r>
       <w:r>
         <w:rPr>
@@ -1179,7 +1177,7 @@
           <w:szCs w:val="24"/>
           <w:lang w:val="es-ES"/>
         </w:rPr>
-        <w:t>2010</w:t>
+        <w:t>GR. APURIMAC</w:t>
       </w:r>
       <w:r>
         <w:rPr>
@@ -1189,7 +1187,7 @@
           <w:szCs w:val="24"/>
           <w:lang w:val="es-ES"/>
         </w:rPr>
-        <w:t>-</w:t>
+        <w:t>/</w:t>
       </w:r>
       <w:r>
         <w:rPr>
@@ -1199,26 +1197,6 @@
           <w:szCs w:val="24"/>
           <w:lang w:val="es-ES"/>
         </w:rPr>
-        <w:t>GR. APURIMAC</w:t>
-      </w:r>
-      <w:r>
-        <w:rPr>
-          <w:rFonts w:asciiTheme="minorHAnsi" w:hAnsiTheme="minorHAnsi" w:cstheme="minorHAnsi"/>
-          <w:b w:val="0"/>
-          <w:sz w:val="22"/>
-          <w:szCs w:val="24"/>
-          <w:lang w:val="es-ES"/>
-        </w:rPr>
-        <w:t>/</w:t>
-      </w:r>
-      <w:r>
-        <w:rPr>
-          <w:rFonts w:asciiTheme="minorHAnsi" w:hAnsiTheme="minorHAnsi" w:cstheme="minorHAnsi"/>
-          <w:b w:val="0"/>
-          <w:sz w:val="22"/>
-          <w:szCs w:val="24"/>
-          <w:lang w:val="es-ES"/>
-        </w:rPr>
         <w:t>PR,</w:t>
       </w:r>
       <w:r>
@@ -1297,7 +1275,7 @@
     </w:p>
     <w:tbl>
       <w:tblPr>
-        <w:tblStyle w:val="Tablaconcuadrculaclara"/>
+        <w:tblStyle w:val="Cuadrculadetablaclara"/>
         <w:tblW w:w="0" w:type="auto"/>
         <w:tblInd w:w="1413" w:type="dxa"/>
         <w:tblLook w:val="04A0" w:firstRow="1" w:lastRow="0" w:firstColumn="1" w:lastColumn="0" w:noHBand="0" w:noVBand="1"/>
@@ -1732,7 +1710,7 @@
     </w:p>
     <w:tbl>
       <w:tblPr>
-        <w:tblStyle w:val="Tablaconcuadrculaclara"/>
+        <w:tblStyle w:val="Cuadrculadetablaclara"/>
         <w:tblW w:w="6804" w:type="dxa"/>
         <w:tblInd w:w="1413" w:type="dxa"/>
         <w:tblLook w:val="04A0" w:firstRow="1" w:lastRow="0" w:firstColumn="1" w:lastColumn="0" w:noHBand="0" w:noVBand="1"/>
@@ -2342,33 +2320,7 @@
           <w:sz w:val="20"/>
           <w:szCs w:val="20"/>
         </w:rPr>
-        <w:t xml:space="preserve">La presente evaluación ha integrado generalmente las directivas y lineamientos dictados por el gobierno, así como para el desarrollo de proyectos de inversión IOARR y su correspondiente registro en el banco de inversiones de acuerdo a la DIRECTIVA GENERAL DEL SISTEMA NACIONAL DE PROGRAMACIÓN MULTIANUAL Y GESTIÓN DE INVERSIONES DIRECTIVA </w:t>
-      </w:r>
-      <w:proofErr w:type="spellStart"/>
-      <w:r>
-        <w:rPr>
-          <w:rStyle w:val="nfasisintenso"/>
-          <w:rFonts w:asciiTheme="minorHAnsi" w:hAnsiTheme="minorHAnsi" w:cstheme="minorHAnsi"/>
-          <w:i w:val="0"/>
-          <w:iCs w:val="0"/>
-          <w:color w:val="000000"/>
-          <w:sz w:val="20"/>
-          <w:szCs w:val="20"/>
-        </w:rPr>
-        <w:t>N°</w:t>
-      </w:r>
-      <w:proofErr w:type="spellEnd"/>
-      <w:r>
-        <w:rPr>
-          <w:rStyle w:val="nfasisintenso"/>
-          <w:rFonts w:asciiTheme="minorHAnsi" w:hAnsiTheme="minorHAnsi" w:cstheme="minorHAnsi"/>
-          <w:i w:val="0"/>
-          <w:iCs w:val="0"/>
-          <w:color w:val="000000"/>
-          <w:sz w:val="20"/>
-          <w:szCs w:val="20"/>
-        </w:rPr>
-        <w:t xml:space="preserve"> 001-2019-EF/63.01.</w:t>
+        <w:t>La presente evaluación ha integrado generalmente las directivas y lineamientos dictados por el gobierno, así como para el desarrollo de proyectos de inversión IOARR y su correspondiente registro en el banco de inversiones de acuerdo a la DIRECTIVA GENERAL DEL SISTEMA NACIONAL DE PROGRAMACIÓN MULTIANUAL Y GESTIÓN DE INVERSIONES DIRECTIVA N° 001-2019-EF/63.01.</w:t>
       </w:r>
     </w:p>
     <w:p>
@@ -2415,137 +2367,7 @@
           <w:sz w:val="20"/>
           <w:szCs w:val="20"/>
         </w:rPr>
-        <w:t xml:space="preserve">El Decreto de Urgencia </w:t>
-      </w:r>
-      <w:proofErr w:type="spellStart"/>
-      <w:r>
-        <w:rPr>
-          <w:rStyle w:val="nfasisintenso"/>
-          <w:rFonts w:asciiTheme="minorHAnsi" w:hAnsiTheme="minorHAnsi" w:cstheme="minorHAnsi"/>
-          <w:i w:val="0"/>
-          <w:iCs w:val="0"/>
-          <w:color w:val="000000"/>
-          <w:sz w:val="20"/>
-          <w:szCs w:val="20"/>
-        </w:rPr>
-        <w:t>N°</w:t>
-      </w:r>
-      <w:proofErr w:type="spellEnd"/>
-      <w:r>
-        <w:rPr>
-          <w:rStyle w:val="nfasisintenso"/>
-          <w:rFonts w:asciiTheme="minorHAnsi" w:hAnsiTheme="minorHAnsi" w:cstheme="minorHAnsi"/>
-          <w:i w:val="0"/>
-          <w:iCs w:val="0"/>
-          <w:color w:val="000000"/>
-          <w:sz w:val="20"/>
-          <w:szCs w:val="20"/>
-        </w:rPr>
-        <w:t xml:space="preserve"> 039-2020 que dicta medidas complementarias para el Sector Salud en el marco de la Emergencia Sanitaria por los efectos del Coronavirus (COVID-19), Decreto de Urgencia </w:t>
-      </w:r>
-      <w:proofErr w:type="spellStart"/>
-      <w:r>
-        <w:rPr>
-          <w:rStyle w:val="nfasisintenso"/>
-          <w:rFonts w:asciiTheme="minorHAnsi" w:hAnsiTheme="minorHAnsi" w:cstheme="minorHAnsi"/>
-          <w:i w:val="0"/>
-          <w:iCs w:val="0"/>
-          <w:color w:val="000000"/>
-          <w:sz w:val="20"/>
-          <w:szCs w:val="20"/>
-        </w:rPr>
-        <w:t>N°</w:t>
-      </w:r>
-      <w:proofErr w:type="spellEnd"/>
-      <w:r>
-        <w:rPr>
-          <w:rStyle w:val="nfasisintenso"/>
-          <w:rFonts w:asciiTheme="minorHAnsi" w:hAnsiTheme="minorHAnsi" w:cstheme="minorHAnsi"/>
-          <w:i w:val="0"/>
-          <w:iCs w:val="0"/>
-          <w:color w:val="000000"/>
-          <w:sz w:val="20"/>
-          <w:szCs w:val="20"/>
-        </w:rPr>
-        <w:t xml:space="preserve"> 045-2020  que modifica el Artículo 11 del Decreto de Urgencia </w:t>
-      </w:r>
-      <w:proofErr w:type="spellStart"/>
-      <w:r>
-        <w:rPr>
-          <w:rStyle w:val="nfasisintenso"/>
-          <w:rFonts w:asciiTheme="minorHAnsi" w:hAnsiTheme="minorHAnsi" w:cstheme="minorHAnsi"/>
-          <w:i w:val="0"/>
-          <w:iCs w:val="0"/>
-          <w:color w:val="000000"/>
-          <w:sz w:val="20"/>
-          <w:szCs w:val="20"/>
-        </w:rPr>
-        <w:t>N°</w:t>
-      </w:r>
-      <w:proofErr w:type="spellEnd"/>
-      <w:r>
-        <w:rPr>
-          <w:rStyle w:val="nfasisintenso"/>
-          <w:rFonts w:asciiTheme="minorHAnsi" w:hAnsiTheme="minorHAnsi" w:cstheme="minorHAnsi"/>
-          <w:i w:val="0"/>
-          <w:iCs w:val="0"/>
-          <w:color w:val="000000"/>
-          <w:sz w:val="20"/>
-          <w:szCs w:val="20"/>
-        </w:rPr>
-        <w:t xml:space="preserve"> 039-2020 Decreto de Urgencia que dicta medidas complementarias para el Sector Salud en el marco de la Emergencia Sanitaria por los efectos del Coronavirus (COVID-19), Decreto Supremo </w:t>
-      </w:r>
-      <w:proofErr w:type="spellStart"/>
-      <w:r>
-        <w:rPr>
-          <w:rStyle w:val="nfasisintenso"/>
-          <w:rFonts w:asciiTheme="minorHAnsi" w:hAnsiTheme="minorHAnsi" w:cstheme="minorHAnsi"/>
-          <w:i w:val="0"/>
-          <w:iCs w:val="0"/>
-          <w:color w:val="000000"/>
-          <w:sz w:val="20"/>
-          <w:szCs w:val="20"/>
-        </w:rPr>
-        <w:t>N°</w:t>
-      </w:r>
-      <w:proofErr w:type="spellEnd"/>
-      <w:r>
-        <w:rPr>
-          <w:rStyle w:val="nfasisintenso"/>
-          <w:rFonts w:asciiTheme="minorHAnsi" w:hAnsiTheme="minorHAnsi" w:cstheme="minorHAnsi"/>
-          <w:i w:val="0"/>
-          <w:iCs w:val="0"/>
-          <w:color w:val="000000"/>
-          <w:sz w:val="20"/>
-          <w:szCs w:val="20"/>
-        </w:rPr>
-        <w:t xml:space="preserve"> 008-2020-SA en el que se Declara en Emergencia Sanitaria a nivel nacional, Resolución Ministerial </w:t>
-      </w:r>
-      <w:proofErr w:type="spellStart"/>
-      <w:r>
-        <w:rPr>
-          <w:rStyle w:val="nfasisintenso"/>
-          <w:rFonts w:asciiTheme="minorHAnsi" w:hAnsiTheme="minorHAnsi" w:cstheme="minorHAnsi"/>
-          <w:i w:val="0"/>
-          <w:iCs w:val="0"/>
-          <w:color w:val="000000"/>
-          <w:sz w:val="20"/>
-          <w:szCs w:val="20"/>
-        </w:rPr>
-        <w:t>N°</w:t>
-      </w:r>
-      <w:proofErr w:type="spellEnd"/>
-      <w:r>
-        <w:rPr>
-          <w:rStyle w:val="nfasisintenso"/>
-          <w:rFonts w:asciiTheme="minorHAnsi" w:hAnsiTheme="minorHAnsi" w:cstheme="minorHAnsi"/>
-          <w:i w:val="0"/>
-          <w:iCs w:val="0"/>
-          <w:color w:val="000000"/>
-          <w:sz w:val="20"/>
-          <w:szCs w:val="20"/>
-        </w:rPr>
-        <w:t xml:space="preserve"> 324-2020-MINSA sobre Adquisición de Equipamiento para garantizar el adecuado y oportuno suministro de, y otros emitidos a la fecha.</w:t>
+        <w:t>El Decreto de Urgencia N° 039-2020 que dicta medidas complementarias para el Sector Salud en el marco de la Emergencia Sanitaria por los efectos del Coronavirus (COVID-19), Decreto de Urgencia N° 045-2020  que modifica el Artículo 11 del Decreto de Urgencia N° 039-2020 Decreto de Urgencia que dicta medidas complementarias para el Sector Salud en el marco de la Emergencia Sanitaria por los efectos del Coronavirus (COVID-19), Decreto Supremo N° 008-2020-SA en el que se Declara en Emergencia Sanitaria a nivel nacional, Resolución Ministerial N° 324-2020-MINSA sobre Adquisición de Equipamiento para garantizar el adecuado y oportuno suministro de, y otros emitidos a la fecha.</w:t>
       </w:r>
     </w:p>
     <w:p>
@@ -2614,631 +2436,7 @@
           <w:sz w:val="20"/>
           <w:szCs w:val="20"/>
         </w:rPr>
-        <w:t xml:space="preserve">Prorrogar el Estado de Emergencia Nacional declarado mediante Decreto Supremo </w:t>
-      </w:r>
-      <w:proofErr w:type="spellStart"/>
-      <w:r>
-        <w:rPr>
-          <w:rStyle w:val="nfasisintenso"/>
-          <w:rFonts w:asciiTheme="minorHAnsi" w:hAnsiTheme="minorHAnsi" w:cstheme="minorHAnsi"/>
-          <w:i w:val="0"/>
-          <w:iCs w:val="0"/>
-          <w:color w:val="000000"/>
-          <w:sz w:val="20"/>
-          <w:szCs w:val="20"/>
-        </w:rPr>
-        <w:t>Nº</w:t>
-      </w:r>
-      <w:proofErr w:type="spellEnd"/>
-      <w:r>
-        <w:rPr>
-          <w:rStyle w:val="nfasisintenso"/>
-          <w:rFonts w:asciiTheme="minorHAnsi" w:hAnsiTheme="minorHAnsi" w:cstheme="minorHAnsi"/>
-          <w:i w:val="0"/>
-          <w:iCs w:val="0"/>
-          <w:color w:val="000000"/>
-          <w:sz w:val="20"/>
-          <w:szCs w:val="20"/>
-        </w:rPr>
-        <w:t xml:space="preserve"> 044-2020-PCM, ampliado temporalmente mediante los Decretos Supremos </w:t>
-      </w:r>
-      <w:proofErr w:type="spellStart"/>
-      <w:r>
-        <w:rPr>
-          <w:rStyle w:val="nfasisintenso"/>
-          <w:rFonts w:asciiTheme="minorHAnsi" w:hAnsiTheme="minorHAnsi" w:cstheme="minorHAnsi"/>
-          <w:i w:val="0"/>
-          <w:iCs w:val="0"/>
-          <w:color w:val="000000"/>
-          <w:sz w:val="20"/>
-          <w:szCs w:val="20"/>
-        </w:rPr>
-        <w:t>Nº</w:t>
-      </w:r>
-      <w:proofErr w:type="spellEnd"/>
-      <w:r>
-        <w:rPr>
-          <w:rStyle w:val="nfasisintenso"/>
-          <w:rFonts w:asciiTheme="minorHAnsi" w:hAnsiTheme="minorHAnsi" w:cstheme="minorHAnsi"/>
-          <w:i w:val="0"/>
-          <w:iCs w:val="0"/>
-          <w:color w:val="000000"/>
-          <w:sz w:val="20"/>
-          <w:szCs w:val="20"/>
-        </w:rPr>
-        <w:t xml:space="preserve"> 051-2020-PCM, </w:t>
-      </w:r>
-      <w:proofErr w:type="spellStart"/>
-      <w:r>
-        <w:rPr>
-          <w:rStyle w:val="nfasisintenso"/>
-          <w:rFonts w:asciiTheme="minorHAnsi" w:hAnsiTheme="minorHAnsi" w:cstheme="minorHAnsi"/>
-          <w:i w:val="0"/>
-          <w:iCs w:val="0"/>
-          <w:color w:val="000000"/>
-          <w:sz w:val="20"/>
-          <w:szCs w:val="20"/>
-        </w:rPr>
-        <w:t>Nº</w:t>
-      </w:r>
-      <w:proofErr w:type="spellEnd"/>
-      <w:r>
-        <w:rPr>
-          <w:rStyle w:val="nfasisintenso"/>
-          <w:rFonts w:asciiTheme="minorHAnsi" w:hAnsiTheme="minorHAnsi" w:cstheme="minorHAnsi"/>
-          <w:i w:val="0"/>
-          <w:iCs w:val="0"/>
-          <w:color w:val="000000"/>
-          <w:sz w:val="20"/>
-          <w:szCs w:val="20"/>
-        </w:rPr>
-        <w:t xml:space="preserve"> 064-2020-PCM, </w:t>
-      </w:r>
-      <w:proofErr w:type="spellStart"/>
-      <w:r>
-        <w:rPr>
-          <w:rStyle w:val="nfasisintenso"/>
-          <w:rFonts w:asciiTheme="minorHAnsi" w:hAnsiTheme="minorHAnsi" w:cstheme="minorHAnsi"/>
-          <w:i w:val="0"/>
-          <w:iCs w:val="0"/>
-          <w:color w:val="000000"/>
-          <w:sz w:val="20"/>
-          <w:szCs w:val="20"/>
-        </w:rPr>
-        <w:t>Nº</w:t>
-      </w:r>
-      <w:proofErr w:type="spellEnd"/>
-      <w:r>
-        <w:rPr>
-          <w:rStyle w:val="nfasisintenso"/>
-          <w:rFonts w:asciiTheme="minorHAnsi" w:hAnsiTheme="minorHAnsi" w:cstheme="minorHAnsi"/>
-          <w:i w:val="0"/>
-          <w:iCs w:val="0"/>
-          <w:color w:val="000000"/>
-          <w:sz w:val="20"/>
-          <w:szCs w:val="20"/>
-        </w:rPr>
-        <w:t xml:space="preserve"> 075-2020-PCM, </w:t>
-      </w:r>
-      <w:proofErr w:type="spellStart"/>
-      <w:r>
-        <w:rPr>
-          <w:rStyle w:val="nfasisintenso"/>
-          <w:rFonts w:asciiTheme="minorHAnsi" w:hAnsiTheme="minorHAnsi" w:cstheme="minorHAnsi"/>
-          <w:i w:val="0"/>
-          <w:iCs w:val="0"/>
-          <w:color w:val="000000"/>
-          <w:sz w:val="20"/>
-          <w:szCs w:val="20"/>
-        </w:rPr>
-        <w:t>Nº</w:t>
-      </w:r>
-      <w:proofErr w:type="spellEnd"/>
-      <w:r>
-        <w:rPr>
-          <w:rStyle w:val="nfasisintenso"/>
-          <w:rFonts w:asciiTheme="minorHAnsi" w:hAnsiTheme="minorHAnsi" w:cstheme="minorHAnsi"/>
-          <w:i w:val="0"/>
-          <w:iCs w:val="0"/>
-          <w:color w:val="000000"/>
-          <w:sz w:val="20"/>
-          <w:szCs w:val="20"/>
-        </w:rPr>
-        <w:t xml:space="preserve"> 083-2020-PCM, </w:t>
-      </w:r>
-      <w:proofErr w:type="spellStart"/>
-      <w:r>
-        <w:rPr>
-          <w:rStyle w:val="nfasisintenso"/>
-          <w:rFonts w:asciiTheme="minorHAnsi" w:hAnsiTheme="minorHAnsi" w:cstheme="minorHAnsi"/>
-          <w:i w:val="0"/>
-          <w:iCs w:val="0"/>
-          <w:color w:val="000000"/>
-          <w:sz w:val="20"/>
-          <w:szCs w:val="20"/>
-        </w:rPr>
-        <w:t>Nº</w:t>
-      </w:r>
-      <w:proofErr w:type="spellEnd"/>
-      <w:r>
-        <w:rPr>
-          <w:rStyle w:val="nfasisintenso"/>
-          <w:rFonts w:asciiTheme="minorHAnsi" w:hAnsiTheme="minorHAnsi" w:cstheme="minorHAnsi"/>
-          <w:i w:val="0"/>
-          <w:iCs w:val="0"/>
-          <w:color w:val="000000"/>
-          <w:sz w:val="20"/>
-          <w:szCs w:val="20"/>
-        </w:rPr>
-        <w:t xml:space="preserve"> 094-2020-PCM y </w:t>
-      </w:r>
-      <w:proofErr w:type="spellStart"/>
-      <w:r>
-        <w:rPr>
-          <w:rStyle w:val="nfasisintenso"/>
-          <w:rFonts w:asciiTheme="minorHAnsi" w:hAnsiTheme="minorHAnsi" w:cstheme="minorHAnsi"/>
-          <w:i w:val="0"/>
-          <w:iCs w:val="0"/>
-          <w:color w:val="000000"/>
-          <w:sz w:val="20"/>
-          <w:szCs w:val="20"/>
-        </w:rPr>
-        <w:t>Nº</w:t>
-      </w:r>
-      <w:proofErr w:type="spellEnd"/>
-      <w:r>
-        <w:rPr>
-          <w:rStyle w:val="nfasisintenso"/>
-          <w:rFonts w:asciiTheme="minorHAnsi" w:hAnsiTheme="minorHAnsi" w:cstheme="minorHAnsi"/>
-          <w:i w:val="0"/>
-          <w:iCs w:val="0"/>
-          <w:color w:val="000000"/>
-          <w:sz w:val="20"/>
-          <w:szCs w:val="20"/>
-        </w:rPr>
-        <w:t xml:space="preserve"> 116-2020-PCM; y precisado o modificado por los Decretos Supremos </w:t>
-      </w:r>
-      <w:proofErr w:type="spellStart"/>
-      <w:r>
-        <w:rPr>
-          <w:rStyle w:val="nfasisintenso"/>
-          <w:rFonts w:asciiTheme="minorHAnsi" w:hAnsiTheme="minorHAnsi" w:cstheme="minorHAnsi"/>
-          <w:i w:val="0"/>
-          <w:iCs w:val="0"/>
-          <w:color w:val="000000"/>
-          <w:sz w:val="20"/>
-          <w:szCs w:val="20"/>
-        </w:rPr>
-        <w:t>Nº</w:t>
-      </w:r>
-      <w:proofErr w:type="spellEnd"/>
-      <w:r>
-        <w:rPr>
-          <w:rStyle w:val="nfasisintenso"/>
-          <w:rFonts w:asciiTheme="minorHAnsi" w:hAnsiTheme="minorHAnsi" w:cstheme="minorHAnsi"/>
-          <w:i w:val="0"/>
-          <w:iCs w:val="0"/>
-          <w:color w:val="000000"/>
-          <w:sz w:val="20"/>
-          <w:szCs w:val="20"/>
-        </w:rPr>
-        <w:t xml:space="preserve"> 045-2020-PCM, </w:t>
-      </w:r>
-      <w:proofErr w:type="spellStart"/>
-      <w:r>
-        <w:rPr>
-          <w:rStyle w:val="nfasisintenso"/>
-          <w:rFonts w:asciiTheme="minorHAnsi" w:hAnsiTheme="minorHAnsi" w:cstheme="minorHAnsi"/>
-          <w:i w:val="0"/>
-          <w:iCs w:val="0"/>
-          <w:color w:val="000000"/>
-          <w:sz w:val="20"/>
-          <w:szCs w:val="20"/>
-        </w:rPr>
-        <w:t>Nº</w:t>
-      </w:r>
-      <w:proofErr w:type="spellEnd"/>
-      <w:r>
-        <w:rPr>
-          <w:rStyle w:val="nfasisintenso"/>
-          <w:rFonts w:asciiTheme="minorHAnsi" w:hAnsiTheme="minorHAnsi" w:cstheme="minorHAnsi"/>
-          <w:i w:val="0"/>
-          <w:iCs w:val="0"/>
-          <w:color w:val="000000"/>
-          <w:sz w:val="20"/>
-          <w:szCs w:val="20"/>
-        </w:rPr>
-        <w:t xml:space="preserve"> 046-2020-PCM, </w:t>
-      </w:r>
-      <w:proofErr w:type="spellStart"/>
-      <w:r>
-        <w:rPr>
-          <w:rStyle w:val="nfasisintenso"/>
-          <w:rFonts w:asciiTheme="minorHAnsi" w:hAnsiTheme="minorHAnsi" w:cstheme="minorHAnsi"/>
-          <w:i w:val="0"/>
-          <w:iCs w:val="0"/>
-          <w:color w:val="000000"/>
-          <w:sz w:val="20"/>
-          <w:szCs w:val="20"/>
-        </w:rPr>
-        <w:t>Nº</w:t>
-      </w:r>
-      <w:proofErr w:type="spellEnd"/>
-      <w:r>
-        <w:rPr>
-          <w:rStyle w:val="nfasisintenso"/>
-          <w:rFonts w:asciiTheme="minorHAnsi" w:hAnsiTheme="minorHAnsi" w:cstheme="minorHAnsi"/>
-          <w:i w:val="0"/>
-          <w:iCs w:val="0"/>
-          <w:color w:val="000000"/>
-          <w:sz w:val="20"/>
-          <w:szCs w:val="20"/>
-        </w:rPr>
-        <w:t xml:space="preserve"> 051-2020-PCM, </w:t>
-      </w:r>
-      <w:proofErr w:type="spellStart"/>
-      <w:r>
-        <w:rPr>
-          <w:rStyle w:val="nfasisintenso"/>
-          <w:rFonts w:asciiTheme="minorHAnsi" w:hAnsiTheme="minorHAnsi" w:cstheme="minorHAnsi"/>
-          <w:i w:val="0"/>
-          <w:iCs w:val="0"/>
-          <w:color w:val="000000"/>
-          <w:sz w:val="20"/>
-          <w:szCs w:val="20"/>
-        </w:rPr>
-        <w:t>Nº</w:t>
-      </w:r>
-      <w:proofErr w:type="spellEnd"/>
-      <w:r>
-        <w:rPr>
-          <w:rStyle w:val="nfasisintenso"/>
-          <w:rFonts w:asciiTheme="minorHAnsi" w:hAnsiTheme="minorHAnsi" w:cstheme="minorHAnsi"/>
-          <w:i w:val="0"/>
-          <w:iCs w:val="0"/>
-          <w:color w:val="000000"/>
-          <w:sz w:val="20"/>
-          <w:szCs w:val="20"/>
-        </w:rPr>
-        <w:t xml:space="preserve"> 053-2020-PCM, </w:t>
-      </w:r>
-      <w:proofErr w:type="spellStart"/>
-      <w:r>
-        <w:rPr>
-          <w:rStyle w:val="nfasisintenso"/>
-          <w:rFonts w:asciiTheme="minorHAnsi" w:hAnsiTheme="minorHAnsi" w:cstheme="minorHAnsi"/>
-          <w:i w:val="0"/>
-          <w:iCs w:val="0"/>
-          <w:color w:val="000000"/>
-          <w:sz w:val="20"/>
-          <w:szCs w:val="20"/>
-        </w:rPr>
-        <w:t>Nº</w:t>
-      </w:r>
-      <w:proofErr w:type="spellEnd"/>
-      <w:r>
-        <w:rPr>
-          <w:rStyle w:val="nfasisintenso"/>
-          <w:rFonts w:asciiTheme="minorHAnsi" w:hAnsiTheme="minorHAnsi" w:cstheme="minorHAnsi"/>
-          <w:i w:val="0"/>
-          <w:iCs w:val="0"/>
-          <w:color w:val="000000"/>
-          <w:sz w:val="20"/>
-          <w:szCs w:val="20"/>
-        </w:rPr>
-        <w:t xml:space="preserve"> 057-2020-PCM, </w:t>
-      </w:r>
-      <w:proofErr w:type="spellStart"/>
-      <w:r>
-        <w:rPr>
-          <w:rStyle w:val="nfasisintenso"/>
-          <w:rFonts w:asciiTheme="minorHAnsi" w:hAnsiTheme="minorHAnsi" w:cstheme="minorHAnsi"/>
-          <w:i w:val="0"/>
-          <w:iCs w:val="0"/>
-          <w:color w:val="000000"/>
-          <w:sz w:val="20"/>
-          <w:szCs w:val="20"/>
-        </w:rPr>
-        <w:t>Nº</w:t>
-      </w:r>
-      <w:proofErr w:type="spellEnd"/>
-      <w:r>
-        <w:rPr>
-          <w:rStyle w:val="nfasisintenso"/>
-          <w:rFonts w:asciiTheme="minorHAnsi" w:hAnsiTheme="minorHAnsi" w:cstheme="minorHAnsi"/>
-          <w:i w:val="0"/>
-          <w:iCs w:val="0"/>
-          <w:color w:val="000000"/>
-          <w:sz w:val="20"/>
-          <w:szCs w:val="20"/>
-        </w:rPr>
-        <w:t xml:space="preserve"> 058-2020-PCM, </w:t>
-      </w:r>
-      <w:proofErr w:type="spellStart"/>
-      <w:r>
-        <w:rPr>
-          <w:rStyle w:val="nfasisintenso"/>
-          <w:rFonts w:asciiTheme="minorHAnsi" w:hAnsiTheme="minorHAnsi" w:cstheme="minorHAnsi"/>
-          <w:i w:val="0"/>
-          <w:iCs w:val="0"/>
-          <w:color w:val="000000"/>
-          <w:sz w:val="20"/>
-          <w:szCs w:val="20"/>
-        </w:rPr>
-        <w:t>Nº</w:t>
-      </w:r>
-      <w:proofErr w:type="spellEnd"/>
-      <w:r>
-        <w:rPr>
-          <w:rStyle w:val="nfasisintenso"/>
-          <w:rFonts w:asciiTheme="minorHAnsi" w:hAnsiTheme="minorHAnsi" w:cstheme="minorHAnsi"/>
-          <w:i w:val="0"/>
-          <w:iCs w:val="0"/>
-          <w:color w:val="000000"/>
-          <w:sz w:val="20"/>
-          <w:szCs w:val="20"/>
-        </w:rPr>
-        <w:t xml:space="preserve"> 061-2020-PCM, </w:t>
-      </w:r>
-      <w:proofErr w:type="spellStart"/>
-      <w:r>
-        <w:rPr>
-          <w:rStyle w:val="nfasisintenso"/>
-          <w:rFonts w:asciiTheme="minorHAnsi" w:hAnsiTheme="minorHAnsi" w:cstheme="minorHAnsi"/>
-          <w:i w:val="0"/>
-          <w:iCs w:val="0"/>
-          <w:color w:val="000000"/>
-          <w:sz w:val="20"/>
-          <w:szCs w:val="20"/>
-        </w:rPr>
-        <w:t>Nº</w:t>
-      </w:r>
-      <w:proofErr w:type="spellEnd"/>
-      <w:r>
-        <w:rPr>
-          <w:rStyle w:val="nfasisintenso"/>
-          <w:rFonts w:asciiTheme="minorHAnsi" w:hAnsiTheme="minorHAnsi" w:cstheme="minorHAnsi"/>
-          <w:i w:val="0"/>
-          <w:iCs w:val="0"/>
-          <w:color w:val="000000"/>
-          <w:sz w:val="20"/>
-          <w:szCs w:val="20"/>
-        </w:rPr>
-        <w:t xml:space="preserve"> 063-2020-PCM, </w:t>
-      </w:r>
-      <w:proofErr w:type="spellStart"/>
-      <w:r>
-        <w:rPr>
-          <w:rStyle w:val="nfasisintenso"/>
-          <w:rFonts w:asciiTheme="minorHAnsi" w:hAnsiTheme="minorHAnsi" w:cstheme="minorHAnsi"/>
-          <w:i w:val="0"/>
-          <w:iCs w:val="0"/>
-          <w:color w:val="000000"/>
-          <w:sz w:val="20"/>
-          <w:szCs w:val="20"/>
-        </w:rPr>
-        <w:t>Nº</w:t>
-      </w:r>
-      <w:proofErr w:type="spellEnd"/>
-      <w:r>
-        <w:rPr>
-          <w:rStyle w:val="nfasisintenso"/>
-          <w:rFonts w:asciiTheme="minorHAnsi" w:hAnsiTheme="minorHAnsi" w:cstheme="minorHAnsi"/>
-          <w:i w:val="0"/>
-          <w:iCs w:val="0"/>
-          <w:color w:val="000000"/>
-          <w:sz w:val="20"/>
-          <w:szCs w:val="20"/>
-        </w:rPr>
-        <w:t xml:space="preserve"> 064-2020-PCM, </w:t>
-      </w:r>
-      <w:proofErr w:type="spellStart"/>
-      <w:r>
-        <w:rPr>
-          <w:rStyle w:val="nfasisintenso"/>
-          <w:rFonts w:asciiTheme="minorHAnsi" w:hAnsiTheme="minorHAnsi" w:cstheme="minorHAnsi"/>
-          <w:i w:val="0"/>
-          <w:iCs w:val="0"/>
-          <w:color w:val="000000"/>
-          <w:sz w:val="20"/>
-          <w:szCs w:val="20"/>
-        </w:rPr>
-        <w:t>Nº</w:t>
-      </w:r>
-      <w:proofErr w:type="spellEnd"/>
-      <w:r>
-        <w:rPr>
-          <w:rStyle w:val="nfasisintenso"/>
-          <w:rFonts w:asciiTheme="minorHAnsi" w:hAnsiTheme="minorHAnsi" w:cstheme="minorHAnsi"/>
-          <w:i w:val="0"/>
-          <w:iCs w:val="0"/>
-          <w:color w:val="000000"/>
-          <w:sz w:val="20"/>
-          <w:szCs w:val="20"/>
-        </w:rPr>
-        <w:t xml:space="preserve"> 068-2020-PCM, </w:t>
-      </w:r>
-      <w:proofErr w:type="spellStart"/>
-      <w:r>
-        <w:rPr>
-          <w:rStyle w:val="nfasisintenso"/>
-          <w:rFonts w:asciiTheme="minorHAnsi" w:hAnsiTheme="minorHAnsi" w:cstheme="minorHAnsi"/>
-          <w:i w:val="0"/>
-          <w:iCs w:val="0"/>
-          <w:color w:val="000000"/>
-          <w:sz w:val="20"/>
-          <w:szCs w:val="20"/>
-        </w:rPr>
-        <w:t>Nº</w:t>
-      </w:r>
-      <w:proofErr w:type="spellEnd"/>
-      <w:r>
-        <w:rPr>
-          <w:rStyle w:val="nfasisintenso"/>
-          <w:rFonts w:asciiTheme="minorHAnsi" w:hAnsiTheme="minorHAnsi" w:cstheme="minorHAnsi"/>
-          <w:i w:val="0"/>
-          <w:iCs w:val="0"/>
-          <w:color w:val="000000"/>
-          <w:sz w:val="20"/>
-          <w:szCs w:val="20"/>
-        </w:rPr>
-        <w:t xml:space="preserve"> 072-2020-PCM, </w:t>
-      </w:r>
-      <w:proofErr w:type="spellStart"/>
-      <w:r>
-        <w:rPr>
-          <w:rStyle w:val="nfasisintenso"/>
-          <w:rFonts w:asciiTheme="minorHAnsi" w:hAnsiTheme="minorHAnsi" w:cstheme="minorHAnsi"/>
-          <w:i w:val="0"/>
-          <w:iCs w:val="0"/>
-          <w:color w:val="000000"/>
-          <w:sz w:val="20"/>
-          <w:szCs w:val="20"/>
-        </w:rPr>
-        <w:t>Nº</w:t>
-      </w:r>
-      <w:proofErr w:type="spellEnd"/>
-      <w:r>
-        <w:rPr>
-          <w:rStyle w:val="nfasisintenso"/>
-          <w:rFonts w:asciiTheme="minorHAnsi" w:hAnsiTheme="minorHAnsi" w:cstheme="minorHAnsi"/>
-          <w:i w:val="0"/>
-          <w:iCs w:val="0"/>
-          <w:color w:val="000000"/>
-          <w:sz w:val="20"/>
-          <w:szCs w:val="20"/>
-        </w:rPr>
-        <w:t xml:space="preserve"> 083-2020-PCM, </w:t>
-      </w:r>
-      <w:proofErr w:type="spellStart"/>
-      <w:r>
-        <w:rPr>
-          <w:rStyle w:val="nfasisintenso"/>
-          <w:rFonts w:asciiTheme="minorHAnsi" w:hAnsiTheme="minorHAnsi" w:cstheme="minorHAnsi"/>
-          <w:i w:val="0"/>
-          <w:iCs w:val="0"/>
-          <w:color w:val="000000"/>
-          <w:sz w:val="20"/>
-          <w:szCs w:val="20"/>
-        </w:rPr>
-        <w:t>Nº</w:t>
-      </w:r>
-      <w:proofErr w:type="spellEnd"/>
-      <w:r>
-        <w:rPr>
-          <w:rStyle w:val="nfasisintenso"/>
-          <w:rFonts w:asciiTheme="minorHAnsi" w:hAnsiTheme="minorHAnsi" w:cstheme="minorHAnsi"/>
-          <w:i w:val="0"/>
-          <w:iCs w:val="0"/>
-          <w:color w:val="000000"/>
-          <w:sz w:val="20"/>
-          <w:szCs w:val="20"/>
-        </w:rPr>
-        <w:t xml:space="preserve"> 094-2020-PCM, </w:t>
-      </w:r>
-      <w:proofErr w:type="spellStart"/>
-      <w:r>
-        <w:rPr>
-          <w:rStyle w:val="nfasisintenso"/>
-          <w:rFonts w:asciiTheme="minorHAnsi" w:hAnsiTheme="minorHAnsi" w:cstheme="minorHAnsi"/>
-          <w:i w:val="0"/>
-          <w:iCs w:val="0"/>
-          <w:color w:val="000000"/>
-          <w:sz w:val="20"/>
-          <w:szCs w:val="20"/>
-        </w:rPr>
-        <w:t>Nº</w:t>
-      </w:r>
-      <w:proofErr w:type="spellEnd"/>
-      <w:r>
-        <w:rPr>
-          <w:rStyle w:val="nfasisintenso"/>
-          <w:rFonts w:asciiTheme="minorHAnsi" w:hAnsiTheme="minorHAnsi" w:cstheme="minorHAnsi"/>
-          <w:i w:val="0"/>
-          <w:iCs w:val="0"/>
-          <w:color w:val="000000"/>
-          <w:sz w:val="20"/>
-          <w:szCs w:val="20"/>
-        </w:rPr>
-        <w:t xml:space="preserve"> 110-2020-PCM, </w:t>
-      </w:r>
-      <w:proofErr w:type="spellStart"/>
-      <w:r>
-        <w:rPr>
-          <w:rStyle w:val="nfasisintenso"/>
-          <w:rFonts w:asciiTheme="minorHAnsi" w:hAnsiTheme="minorHAnsi" w:cstheme="minorHAnsi"/>
-          <w:i w:val="0"/>
-          <w:iCs w:val="0"/>
-          <w:color w:val="000000"/>
-          <w:sz w:val="20"/>
-          <w:szCs w:val="20"/>
-        </w:rPr>
-        <w:t>Nº</w:t>
-      </w:r>
-      <w:proofErr w:type="spellEnd"/>
-      <w:r>
-        <w:rPr>
-          <w:rStyle w:val="nfasisintenso"/>
-          <w:rFonts w:asciiTheme="minorHAnsi" w:hAnsiTheme="minorHAnsi" w:cstheme="minorHAnsi"/>
-          <w:i w:val="0"/>
-          <w:iCs w:val="0"/>
-          <w:color w:val="000000"/>
-          <w:sz w:val="20"/>
-          <w:szCs w:val="20"/>
-        </w:rPr>
-        <w:t xml:space="preserve"> 116-2020-PCM, </w:t>
-      </w:r>
-      <w:proofErr w:type="spellStart"/>
-      <w:r>
-        <w:rPr>
-          <w:rStyle w:val="nfasisintenso"/>
-          <w:rFonts w:asciiTheme="minorHAnsi" w:hAnsiTheme="minorHAnsi" w:cstheme="minorHAnsi"/>
-          <w:i w:val="0"/>
-          <w:iCs w:val="0"/>
-          <w:color w:val="000000"/>
-          <w:sz w:val="20"/>
-          <w:szCs w:val="20"/>
-        </w:rPr>
-        <w:t>Nº</w:t>
-      </w:r>
-      <w:proofErr w:type="spellEnd"/>
-      <w:r>
-        <w:rPr>
-          <w:rStyle w:val="nfasisintenso"/>
-          <w:rFonts w:asciiTheme="minorHAnsi" w:hAnsiTheme="minorHAnsi" w:cstheme="minorHAnsi"/>
-          <w:i w:val="0"/>
-          <w:iCs w:val="0"/>
-          <w:color w:val="000000"/>
-          <w:sz w:val="20"/>
-          <w:szCs w:val="20"/>
-        </w:rPr>
-        <w:t xml:space="preserve"> 117-2020-PCM y </w:t>
-      </w:r>
-      <w:proofErr w:type="spellStart"/>
-      <w:r>
-        <w:rPr>
-          <w:rStyle w:val="nfasisintenso"/>
-          <w:rFonts w:asciiTheme="minorHAnsi" w:hAnsiTheme="minorHAnsi" w:cstheme="minorHAnsi"/>
-          <w:i w:val="0"/>
-          <w:iCs w:val="0"/>
-          <w:color w:val="000000"/>
-          <w:sz w:val="20"/>
-          <w:szCs w:val="20"/>
-        </w:rPr>
-        <w:t>Nº</w:t>
-      </w:r>
-      <w:proofErr w:type="spellEnd"/>
-      <w:r>
-        <w:rPr>
-          <w:rStyle w:val="nfasisintenso"/>
-          <w:rFonts w:asciiTheme="minorHAnsi" w:hAnsiTheme="minorHAnsi" w:cstheme="minorHAnsi"/>
-          <w:i w:val="0"/>
-          <w:iCs w:val="0"/>
-          <w:color w:val="000000"/>
-          <w:sz w:val="20"/>
-          <w:szCs w:val="20"/>
-        </w:rPr>
-        <w:t xml:space="preserve"> 129-2020-PCM, a partir del sábado 01 de agosto de 2020 hasta el lunes 31 de agosto de 2020, por las graves circunstancias que afectan la vida de la Nación a consecuencia del COVID-19.</w:t>
+        <w:t>Prorrogar el Estado de Emergencia Nacional declarado mediante Decreto Supremo Nº 044-2020-PCM, ampliado temporalmente mediante los Decretos Supremos Nº 051-2020-PCM, Nº 064-2020-PCM, Nº 075-2020-PCM, Nº 083-2020-PCM, Nº 094-2020-PCM y Nº 116-2020-PCM; y precisado o modificado por los Decretos Supremos Nº 045-2020-PCM, Nº 046-2020-PCM, Nº 051-2020-PCM, Nº 053-2020-PCM, Nº 057-2020-PCM, Nº 058-2020-PCM, Nº 061-2020-PCM, Nº 063-2020-PCM, Nº 064-2020-PCM, Nº 068-2020-PCM, Nº 072-2020-PCM, Nº 083-2020-PCM, Nº 094-2020-PCM, Nº 110-2020-PCM, Nº 116-2020-PCM, Nº 117-2020-PCM y Nº 129-2020-PCM, a partir del sábado 01 de agosto de 2020 hasta el lunes 31 de agosto de 2020, por las graves circunstancias que afectan la vida de la Nación a consecuencia del COVID-19.</w:t>
       </w:r>
       <w:r>
         <w:rPr>
@@ -4910,7 +4108,6 @@
         </w:rPr>
         <w:t xml:space="preserve">Según el numeral 3) del artículo 1° de la Resolución de Contraloría </w:t>
       </w:r>
-      <w:proofErr w:type="spellStart"/>
       <w:r>
         <w:rPr>
           <w:rStyle w:val="nfasisintenso"/>
@@ -4933,20 +4130,7 @@
           <w:sz w:val="20"/>
           <w:szCs w:val="20"/>
         </w:rPr>
-        <w:t>°</w:t>
-      </w:r>
-      <w:proofErr w:type="spellEnd"/>
-      <w:r>
-        <w:rPr>
-          <w:rStyle w:val="nfasisintenso"/>
-          <w:rFonts w:asciiTheme="minorHAnsi" w:hAnsiTheme="minorHAnsi" w:cstheme="minorHAnsi"/>
-          <w:i w:val="0"/>
-          <w:iCs w:val="0"/>
-          <w:color w:val="000000"/>
-          <w:sz w:val="20"/>
-          <w:szCs w:val="20"/>
-        </w:rPr>
-        <w:t xml:space="preserve"> 195-88-CG, señala, que: </w:t>
+        <w:t xml:space="preserve">° 195-88-CG, señala, que: </w:t>
       </w:r>
       <w:r>
         <w:rPr>
@@ -5274,7 +4458,6 @@
         </w:rPr>
         <w:t xml:space="preserve"> de acuerdo al numeral 3 de la Resolución de Contraloría </w:t>
       </w:r>
-      <w:proofErr w:type="spellStart"/>
       <w:r>
         <w:rPr>
           <w:rStyle w:val="nfasisintenso"/>
@@ -5297,20 +4480,7 @@
           <w:sz w:val="20"/>
           <w:szCs w:val="20"/>
         </w:rPr>
-        <w:t>°</w:t>
-      </w:r>
-      <w:proofErr w:type="spellEnd"/>
-      <w:r>
-        <w:rPr>
-          <w:rStyle w:val="nfasisintenso"/>
-          <w:rFonts w:asciiTheme="minorHAnsi" w:hAnsiTheme="minorHAnsi" w:cstheme="minorHAnsi"/>
-          <w:bCs w:val="0"/>
-          <w:i w:val="0"/>
-          <w:color w:val="000000"/>
-          <w:sz w:val="20"/>
-          <w:szCs w:val="20"/>
-        </w:rPr>
-        <w:t xml:space="preserve"> 195-88-CG, según el siguiente detalle:</w:t>
+        <w:t>° 195-88-CG, según el siguiente detalle:</w:t>
       </w:r>
     </w:p>
     <w:p>
@@ -5651,7 +4821,6 @@
                 <w:lang w:eastAsia="es-PE"/>
               </w:rPr>
             </w:pPr>
-            <w:proofErr w:type="spellStart"/>
             <w:r>
               <w:rPr>
                 <w:rFonts w:asciiTheme="minorHAnsi" w:hAnsiTheme="minorHAnsi" w:cstheme="minorHAnsi"/>
@@ -5662,7 +4831,6 @@
               </w:rPr>
               <w:t>N°</w:t>
             </w:r>
-            <w:proofErr w:type="spellEnd"/>
           </w:p>
         </w:tc>
         <w:tc>
@@ -7851,7 +7019,7 @@
 </file>
 
 <file path=word/endnotes.xml><?xml version="1.0" encoding="utf-8"?>
-<w:endnotes xmlns:wpc="http://schemas.microsoft.com/office/word/2010/wordprocessingCanvas" xmlns:cx="http://schemas.microsoft.com/office/drawing/2014/chartex" xmlns:cx1="http://schemas.microsoft.com/office/drawing/2015/9/8/chartex" xmlns:cx2="http://schemas.microsoft.com/office/drawing/2015/10/21/chartex" xmlns:cx3="http://schemas.microsoft.com/office/drawing/2016/5/9/chartex" xmlns:cx4="http://schemas.microsoft.com/office/drawing/2016/5/10/chartex" xmlns:cx5="http://schemas.microsoft.com/office/drawing/2016/5/11/chartex" xmlns:cx6="http://schemas.microsoft.com/office/drawing/2016/5/12/chartex" xmlns:cx7="http://schemas.microsoft.com/office/drawing/2016/5/13/chartex" xmlns:cx8="http://schemas.microsoft.com/office/drawing/2016/5/14/chartex" xmlns:mc="http://schemas.openxmlformats.org/markup-compatibility/2006" xmlns:aink="http://schemas.microsoft.com/office/drawing/2016/ink" xmlns:am3d="http://schemas.microsoft.com/office/drawing/2017/model3d" xmlns:o="urn:schemas-microsoft-com:office:office" xmlns:r="http://schemas.openxmlformats.org/officeDocument/2006/relationships" xmlns:m="http://schemas.openxmlformats.org/officeDocument/2006/math" xmlns:v="urn:schemas-microsoft-com:vml" xmlns:wp14="http://schemas.microsoft.com/office/word/2010/wordprocessingDrawing" xmlns:wp="http://schemas.openxmlformats.org/drawingml/2006/wordprocessingDrawing" xmlns:w10="urn:schemas-microsoft-com:office:word" xmlns:w="http://schemas.openxmlformats.org/wordprocessingml/2006/main" xmlns:w14="http://schemas.microsoft.com/office/word/2010/wordml" xmlns:w15="http://schemas.microsoft.com/office/word/2012/wordml" xmlns:w16cid="http://schemas.microsoft.com/office/word/2016/wordml/cid" xmlns:w16se="http://schemas.microsoft.com/office/word/2015/wordml/symex" xmlns:wpg="http://schemas.microsoft.com/office/word/2010/wordprocessingGroup" xmlns:wpi="http://schemas.microsoft.com/office/word/2010/wordprocessingInk" xmlns:wne="http://schemas.microsoft.com/office/word/2006/wordml" xmlns:wps="http://schemas.microsoft.com/office/word/2010/wordprocessingShape" mc:Ignorable="w14 w15 w16se w16cid wp14">
+<w:endnotes xmlns:wpc="http://schemas.microsoft.com/office/word/2010/wordprocessingCanvas" xmlns:cx="http://schemas.microsoft.com/office/drawing/2014/chartex" xmlns:mc="http://schemas.openxmlformats.org/markup-compatibility/2006" xmlns:o="urn:schemas-microsoft-com:office:office" xmlns:r="http://schemas.openxmlformats.org/officeDocument/2006/relationships" xmlns:m="http://schemas.openxmlformats.org/officeDocument/2006/math" xmlns:v="urn:schemas-microsoft-com:vml" xmlns:wp14="http://schemas.microsoft.com/office/word/2010/wordprocessingDrawing" xmlns:wp="http://schemas.openxmlformats.org/drawingml/2006/wordprocessingDrawing" xmlns:w10="urn:schemas-microsoft-com:office:word" xmlns:w="http://schemas.openxmlformats.org/wordprocessingml/2006/main" xmlns:w14="http://schemas.microsoft.com/office/word/2010/wordml" xmlns:w15="http://schemas.microsoft.com/office/word/2012/wordml" xmlns:w16se="http://schemas.microsoft.com/office/word/2015/wordml/symex" xmlns:wpg="http://schemas.microsoft.com/office/word/2010/wordprocessingGroup" xmlns:wpi="http://schemas.microsoft.com/office/word/2010/wordprocessingInk" xmlns:wne="http://schemas.microsoft.com/office/word/2006/wordml" xmlns:wps="http://schemas.microsoft.com/office/word/2010/wordprocessingShape" mc:Ignorable="w14 w15 w16se wp14">
   <w:endnote w:type="separator" w:id="-1">
     <w:p>
       <w:r>
@@ -7870,7 +7038,7 @@
 </file>
 
 <file path=word/footer1.xml><?xml version="1.0" encoding="utf-8"?>
-<w:ftr xmlns:wpc="http://schemas.microsoft.com/office/word/2010/wordprocessingCanvas" xmlns:cx="http://schemas.microsoft.com/office/drawing/2014/chartex" xmlns:cx1="http://schemas.microsoft.com/office/drawing/2015/9/8/chartex" xmlns:cx2="http://schemas.microsoft.com/office/drawing/2015/10/21/chartex" xmlns:cx3="http://schemas.microsoft.com/office/drawing/2016/5/9/chartex" xmlns:cx4="http://schemas.microsoft.com/office/drawing/2016/5/10/chartex" xmlns:cx5="http://schemas.microsoft.com/office/drawing/2016/5/11/chartex" xmlns:cx6="http://schemas.microsoft.com/office/drawing/2016/5/12/chartex" xmlns:cx7="http://schemas.microsoft.com/office/drawing/2016/5/13/chartex" xmlns:cx8="http://schemas.microsoft.com/office/drawing/2016/5/14/chartex" xmlns:mc="http://schemas.openxmlformats.org/markup-compatibility/2006" xmlns:aink="http://schemas.microsoft.com/office/drawing/2016/ink" xmlns:am3d="http://schemas.microsoft.com/office/drawing/2017/model3d" xmlns:o="urn:schemas-microsoft-com:office:office" xmlns:r="http://schemas.openxmlformats.org/officeDocument/2006/relationships" xmlns:m="http://schemas.openxmlformats.org/officeDocument/2006/math" xmlns:v="urn:schemas-microsoft-com:vml" xmlns:wp14="http://schemas.microsoft.com/office/word/2010/wordprocessingDrawing" xmlns:wp="http://schemas.openxmlformats.org/drawingml/2006/wordprocessingDrawing" xmlns:w10="urn:schemas-microsoft-com:office:word" xmlns:w="http://schemas.openxmlformats.org/wordprocessingml/2006/main" xmlns:w14="http://schemas.microsoft.com/office/word/2010/wordml" xmlns:w15="http://schemas.microsoft.com/office/word/2012/wordml" xmlns:w16cid="http://schemas.microsoft.com/office/word/2016/wordml/cid" xmlns:w16se="http://schemas.microsoft.com/office/word/2015/wordml/symex" xmlns:wpg="http://schemas.microsoft.com/office/word/2010/wordprocessingGroup" xmlns:wpi="http://schemas.microsoft.com/office/word/2010/wordprocessingInk" xmlns:wne="http://schemas.microsoft.com/office/word/2006/wordml" xmlns:wps="http://schemas.microsoft.com/office/word/2010/wordprocessingShape" mc:Ignorable="w14 w15 w16se w16cid wp14">
+<w:ftr xmlns:wpc="http://schemas.microsoft.com/office/word/2010/wordprocessingCanvas" xmlns:cx="http://schemas.microsoft.com/office/drawing/2014/chartex" xmlns:mc="http://schemas.openxmlformats.org/markup-compatibility/2006" xmlns:o="urn:schemas-microsoft-com:office:office" xmlns:r="http://schemas.openxmlformats.org/officeDocument/2006/relationships" xmlns:m="http://schemas.openxmlformats.org/officeDocument/2006/math" xmlns:v="urn:schemas-microsoft-com:vml" xmlns:wp14="http://schemas.microsoft.com/office/word/2010/wordprocessingDrawing" xmlns:wp="http://schemas.openxmlformats.org/drawingml/2006/wordprocessingDrawing" xmlns:w10="urn:schemas-microsoft-com:office:word" xmlns:w="http://schemas.openxmlformats.org/wordprocessingml/2006/main" xmlns:w14="http://schemas.microsoft.com/office/word/2010/wordml" xmlns:w15="http://schemas.microsoft.com/office/word/2012/wordml" xmlns:w16se="http://schemas.microsoft.com/office/word/2015/wordml/symex" xmlns:wpg="http://schemas.microsoft.com/office/word/2010/wordprocessingGroup" xmlns:wpi="http://schemas.microsoft.com/office/word/2010/wordprocessingInk" xmlns:wne="http://schemas.microsoft.com/office/word/2006/wordml" xmlns:wps="http://schemas.microsoft.com/office/word/2010/wordprocessingShape" mc:Ignorable="w14 w15 w16se wp14">
   <w:p>
     <w:pPr>
       <w:pStyle w:val="Sinespaciado"/>
@@ -8051,7 +7219,7 @@
 </file>
 
 <file path=word/footnotes.xml><?xml version="1.0" encoding="utf-8"?>
-<w:footnotes xmlns:wpc="http://schemas.microsoft.com/office/word/2010/wordprocessingCanvas" xmlns:cx="http://schemas.microsoft.com/office/drawing/2014/chartex" xmlns:cx1="http://schemas.microsoft.com/office/drawing/2015/9/8/chartex" xmlns:cx2="http://schemas.microsoft.com/office/drawing/2015/10/21/chartex" xmlns:cx3="http://schemas.microsoft.com/office/drawing/2016/5/9/chartex" xmlns:cx4="http://schemas.microsoft.com/office/drawing/2016/5/10/chartex" xmlns:cx5="http://schemas.microsoft.com/office/drawing/2016/5/11/chartex" xmlns:cx6="http://schemas.microsoft.com/office/drawing/2016/5/12/chartex" xmlns:cx7="http://schemas.microsoft.com/office/drawing/2016/5/13/chartex" xmlns:cx8="http://schemas.microsoft.com/office/drawing/2016/5/14/chartex" xmlns:mc="http://schemas.openxmlformats.org/markup-compatibility/2006" xmlns:aink="http://schemas.microsoft.com/office/drawing/2016/ink" xmlns:am3d="http://schemas.microsoft.com/office/drawing/2017/model3d" xmlns:o="urn:schemas-microsoft-com:office:office" xmlns:r="http://schemas.openxmlformats.org/officeDocument/2006/relationships" xmlns:m="http://schemas.openxmlformats.org/officeDocument/2006/math" xmlns:v="urn:schemas-microsoft-com:vml" xmlns:wp14="http://schemas.microsoft.com/office/word/2010/wordprocessingDrawing" xmlns:wp="http://schemas.openxmlformats.org/drawingml/2006/wordprocessingDrawing" xmlns:w10="urn:schemas-microsoft-com:office:word" xmlns:w="http://schemas.openxmlformats.org/wordprocessingml/2006/main" xmlns:w14="http://schemas.microsoft.com/office/word/2010/wordml" xmlns:w15="http://schemas.microsoft.com/office/word/2012/wordml" xmlns:w16cid="http://schemas.microsoft.com/office/word/2016/wordml/cid" xmlns:w16se="http://schemas.microsoft.com/office/word/2015/wordml/symex" xmlns:wpg="http://schemas.microsoft.com/office/word/2010/wordprocessingGroup" xmlns:wpi="http://schemas.microsoft.com/office/word/2010/wordprocessingInk" xmlns:wne="http://schemas.microsoft.com/office/word/2006/wordml" xmlns:wps="http://schemas.microsoft.com/office/word/2010/wordprocessingShape" mc:Ignorable="w14 w15 w16se w16cid wp14">
+<w:footnotes xmlns:wpc="http://schemas.microsoft.com/office/word/2010/wordprocessingCanvas" xmlns:cx="http://schemas.microsoft.com/office/drawing/2014/chartex" xmlns:mc="http://schemas.openxmlformats.org/markup-compatibility/2006" xmlns:o="urn:schemas-microsoft-com:office:office" xmlns:r="http://schemas.openxmlformats.org/officeDocument/2006/relationships" xmlns:m="http://schemas.openxmlformats.org/officeDocument/2006/math" xmlns:v="urn:schemas-microsoft-com:vml" xmlns:wp14="http://schemas.microsoft.com/office/word/2010/wordprocessingDrawing" xmlns:wp="http://schemas.openxmlformats.org/drawingml/2006/wordprocessingDrawing" xmlns:w10="urn:schemas-microsoft-com:office:word" xmlns:w="http://schemas.openxmlformats.org/wordprocessingml/2006/main" xmlns:w14="http://schemas.microsoft.com/office/word/2010/wordml" xmlns:w15="http://schemas.microsoft.com/office/word/2012/wordml" xmlns:w16se="http://schemas.microsoft.com/office/word/2015/wordml/symex" xmlns:wpg="http://schemas.microsoft.com/office/word/2010/wordprocessingGroup" xmlns:wpi="http://schemas.microsoft.com/office/word/2010/wordprocessingInk" xmlns:wne="http://schemas.microsoft.com/office/word/2006/wordml" xmlns:wps="http://schemas.microsoft.com/office/word/2010/wordprocessingShape" mc:Ignorable="w14 w15 w16se wp14">
   <w:footnote w:type="separator" w:id="-1">
     <w:p>
       <w:r>
@@ -8070,7 +7238,7 @@
 </file>
 
 <file path=word/header1.xml><?xml version="1.0" encoding="utf-8"?>
-<w:hdr xmlns:wpc="http://schemas.microsoft.com/office/word/2010/wordprocessingCanvas" xmlns:cx="http://schemas.microsoft.com/office/drawing/2014/chartex" xmlns:cx1="http://schemas.microsoft.com/office/drawing/2015/9/8/chartex" xmlns:cx2="http://schemas.microsoft.com/office/drawing/2015/10/21/chartex" xmlns:cx3="http://schemas.microsoft.com/office/drawing/2016/5/9/chartex" xmlns:cx4="http://schemas.microsoft.com/office/drawing/2016/5/10/chartex" xmlns:cx5="http://schemas.microsoft.com/office/drawing/2016/5/11/chartex" xmlns:cx6="http://schemas.microsoft.com/office/drawing/2016/5/12/chartex" xmlns:cx7="http://schemas.microsoft.com/office/drawing/2016/5/13/chartex" xmlns:cx8="http://schemas.microsoft.com/office/drawing/2016/5/14/chartex" xmlns:mc="http://schemas.openxmlformats.org/markup-compatibility/2006" xmlns:aink="http://schemas.microsoft.com/office/drawing/2016/ink" xmlns:am3d="http://schemas.microsoft.com/office/drawing/2017/model3d" xmlns:o="urn:schemas-microsoft-com:office:office" xmlns:r="http://schemas.openxmlformats.org/officeDocument/2006/relationships" xmlns:m="http://schemas.openxmlformats.org/officeDocument/2006/math" xmlns:v="urn:schemas-microsoft-com:vml" xmlns:wp14="http://schemas.microsoft.com/office/word/2010/wordprocessingDrawing" xmlns:wp="http://schemas.openxmlformats.org/drawingml/2006/wordprocessingDrawing" xmlns:w10="urn:schemas-microsoft-com:office:word" xmlns:w="http://schemas.openxmlformats.org/wordprocessingml/2006/main" xmlns:w14="http://schemas.microsoft.com/office/word/2010/wordml" xmlns:w15="http://schemas.microsoft.com/office/word/2012/wordml" xmlns:w16cid="http://schemas.microsoft.com/office/word/2016/wordml/cid" xmlns:w16se="http://schemas.microsoft.com/office/word/2015/wordml/symex" xmlns:wpg="http://schemas.microsoft.com/office/word/2010/wordprocessingGroup" xmlns:wpi="http://schemas.microsoft.com/office/word/2010/wordprocessingInk" xmlns:wne="http://schemas.microsoft.com/office/word/2006/wordml" xmlns:wps="http://schemas.microsoft.com/office/word/2010/wordprocessingShape" mc:Ignorable="w14 w15 w16se w16cid wp14">
+<w:hdr xmlns:wpc="http://schemas.microsoft.com/office/word/2010/wordprocessingCanvas" xmlns:cx="http://schemas.microsoft.com/office/drawing/2014/chartex" xmlns:mc="http://schemas.openxmlformats.org/markup-compatibility/2006" xmlns:o="urn:schemas-microsoft-com:office:office" xmlns:r="http://schemas.openxmlformats.org/officeDocument/2006/relationships" xmlns:m="http://schemas.openxmlformats.org/officeDocument/2006/math" xmlns:v="urn:schemas-microsoft-com:vml" xmlns:wp14="http://schemas.microsoft.com/office/word/2010/wordprocessingDrawing" xmlns:wp="http://schemas.openxmlformats.org/drawingml/2006/wordprocessingDrawing" xmlns:w10="urn:schemas-microsoft-com:office:word" xmlns:w="http://schemas.openxmlformats.org/wordprocessingml/2006/main" xmlns:w14="http://schemas.microsoft.com/office/word/2010/wordml" xmlns:w15="http://schemas.microsoft.com/office/word/2012/wordml" xmlns:w16se="http://schemas.microsoft.com/office/word/2015/wordml/symex" xmlns:wpg="http://schemas.microsoft.com/office/word/2010/wordprocessingGroup" xmlns:wpi="http://schemas.microsoft.com/office/word/2010/wordprocessingInk" xmlns:wne="http://schemas.microsoft.com/office/word/2006/wordml" xmlns:wps="http://schemas.microsoft.com/office/word/2010/wordprocessingShape" mc:Ignorable="w14 w15 w16se wp14">
   <w:p>
     <w:pPr>
       <w:pStyle w:val="Encabezado"/>
@@ -8414,7 +7582,7 @@
             </wp:anchor>
           </w:drawing>
         </mc:Choice>
-        <mc:Fallback>
+        <mc:Fallback xmlns:w16cid="http://schemas.microsoft.com/office/word/2016/wordml/cid" xmlns:am3d="http://schemas.microsoft.com/office/drawing/2017/model3d" xmlns:aink="http://schemas.microsoft.com/office/drawing/2016/ink" xmlns:cx8="http://schemas.microsoft.com/office/drawing/2016/5/14/chartex" xmlns:cx7="http://schemas.microsoft.com/office/drawing/2016/5/13/chartex" xmlns:cx6="http://schemas.microsoft.com/office/drawing/2016/5/12/chartex" xmlns:cx5="http://schemas.microsoft.com/office/drawing/2016/5/11/chartex" xmlns:cx4="http://schemas.microsoft.com/office/drawing/2016/5/10/chartex" xmlns:cx3="http://schemas.microsoft.com/office/drawing/2016/5/9/chartex" xmlns:cx2="http://schemas.microsoft.com/office/drawing/2015/10/21/chartex" xmlns:cx1="http://schemas.microsoft.com/office/drawing/2015/9/8/chartex">
           <w:pict>
             <v:shapetype w14:anchorId="6E11D4AE" id="_x0000_t202" coordsize="21600,21600" o:spt="202" path="m,l,21600r21600,l21600,xe">
               <v:stroke joinstyle="miter"/>
@@ -8655,7 +7823,7 @@
             </wp:anchor>
           </w:drawing>
         </mc:Choice>
-        <mc:Fallback xmlns:w16="http://schemas.microsoft.com/office/word/2018/wordml" xmlns:w16cex="http://schemas.microsoft.com/office/word/2018/wordml/cex">
+        <mc:Fallback xmlns:w16cex="http://schemas.microsoft.com/office/word/2018/wordml/cex" xmlns:w16="http://schemas.microsoft.com/office/word/2018/wordml" xmlns:w16cid="http://schemas.microsoft.com/office/word/2016/wordml/cid" xmlns:am3d="http://schemas.microsoft.com/office/drawing/2017/model3d" xmlns:aink="http://schemas.microsoft.com/office/drawing/2016/ink" xmlns:cx8="http://schemas.microsoft.com/office/drawing/2016/5/14/chartex" xmlns:cx7="http://schemas.microsoft.com/office/drawing/2016/5/13/chartex" xmlns:cx6="http://schemas.microsoft.com/office/drawing/2016/5/12/chartex" xmlns:cx5="http://schemas.microsoft.com/office/drawing/2016/5/11/chartex" xmlns:cx4="http://schemas.microsoft.com/office/drawing/2016/5/10/chartex" xmlns:cx3="http://schemas.microsoft.com/office/drawing/2016/5/9/chartex" xmlns:cx2="http://schemas.microsoft.com/office/drawing/2015/10/21/chartex" xmlns:cx1="http://schemas.microsoft.com/office/drawing/2015/9/8/chartex">
           <w:pict>
             <v:line w14:anchorId="2D3D078F" id="Conector recto 9" o:spid="_x0000_s1026" style="position:absolute;z-index:251673600;visibility:visible;mso-wrap-style:square;mso-wrap-distance-left:9pt;mso-wrap-distance-top:0;mso-wrap-distance-right:9pt;mso-wrap-distance-bottom:0;mso-position-horizontal:left;mso-position-horizontal-relative:margin;mso-position-vertical:absolute;mso-position-vertical-relative:text" from="0,37.45pt" to="436.35pt,37.45pt" o:gfxdata="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" strokecolor="windowText" strokeweight=".5pt">
               <v:stroke joinstyle="miter"/>
@@ -8680,7 +7848,7 @@
 </file>
 
 <file path=word/numbering.xml><?xml version="1.0" encoding="utf-8"?>
-<w:numbering xmlns:wpc="http://schemas.microsoft.com/office/word/2010/wordprocessingCanvas" xmlns:cx="http://schemas.microsoft.com/office/drawing/2014/chartex" xmlns:cx1="http://schemas.microsoft.com/office/drawing/2015/9/8/chartex" xmlns:cx2="http://schemas.microsoft.com/office/drawing/2015/10/21/chartex" xmlns:cx3="http://schemas.microsoft.com/office/drawing/2016/5/9/chartex" xmlns:cx4="http://schemas.microsoft.com/office/drawing/2016/5/10/chartex" xmlns:cx5="http://schemas.microsoft.com/office/drawing/2016/5/11/chartex" xmlns:cx6="http://schemas.microsoft.com/office/drawing/2016/5/12/chartex" xmlns:cx7="http://schemas.microsoft.com/office/drawing/2016/5/13/chartex" xmlns:cx8="http://schemas.microsoft.com/office/drawing/2016/5/14/chartex" xmlns:mc="http://schemas.openxmlformats.org/markup-compatibility/2006" xmlns:aink="http://schemas.microsoft.com/office/drawing/2016/ink" xmlns:am3d="http://schemas.microsoft.com/office/drawing/2017/model3d" xmlns:o="urn:schemas-microsoft-com:office:office" xmlns:r="http://schemas.openxmlformats.org/officeDocument/2006/relationships" xmlns:m="http://schemas.openxmlformats.org/officeDocument/2006/math" xmlns:v="urn:schemas-microsoft-com:vml" xmlns:wp14="http://schemas.microsoft.com/office/word/2010/wordprocessingDrawing" xmlns:wp="http://schemas.openxmlformats.org/drawingml/2006/wordprocessingDrawing" xmlns:w10="urn:schemas-microsoft-com:office:word" xmlns:w="http://schemas.openxmlformats.org/wordprocessingml/2006/main" xmlns:w14="http://schemas.microsoft.com/office/word/2010/wordml" xmlns:w15="http://schemas.microsoft.com/office/word/2012/wordml" xmlns:w16cid="http://schemas.microsoft.com/office/word/2016/wordml/cid" xmlns:w16se="http://schemas.microsoft.com/office/word/2015/wordml/symex" xmlns:wpg="http://schemas.microsoft.com/office/word/2010/wordprocessingGroup" xmlns:wpi="http://schemas.microsoft.com/office/word/2010/wordprocessingInk" xmlns:wne="http://schemas.microsoft.com/office/word/2006/wordml" xmlns:wps="http://schemas.microsoft.com/office/word/2010/wordprocessingShape" mc:Ignorable="w14 w15 w16se w16cid wp14">
+<w:numbering xmlns:wpc="http://schemas.microsoft.com/office/word/2010/wordprocessingCanvas" xmlns:cx="http://schemas.microsoft.com/office/drawing/2014/chartex" xmlns:mc="http://schemas.openxmlformats.org/markup-compatibility/2006" xmlns:o="urn:schemas-microsoft-com:office:office" xmlns:r="http://schemas.openxmlformats.org/officeDocument/2006/relationships" xmlns:m="http://schemas.openxmlformats.org/officeDocument/2006/math" xmlns:v="urn:schemas-microsoft-com:vml" xmlns:wp14="http://schemas.microsoft.com/office/word/2010/wordprocessingDrawing" xmlns:wp="http://schemas.openxmlformats.org/drawingml/2006/wordprocessingDrawing" xmlns:w10="urn:schemas-microsoft-com:office:word" xmlns:w="http://schemas.openxmlformats.org/wordprocessingml/2006/main" xmlns:w14="http://schemas.microsoft.com/office/word/2010/wordml" xmlns:w15="http://schemas.microsoft.com/office/word/2012/wordml" xmlns:w16se="http://schemas.microsoft.com/office/word/2015/wordml/symex" xmlns:wpg="http://schemas.microsoft.com/office/word/2010/wordprocessingGroup" xmlns:wpi="http://schemas.microsoft.com/office/word/2010/wordprocessingInk" xmlns:wne="http://schemas.microsoft.com/office/word/2006/wordml" xmlns:wps="http://schemas.microsoft.com/office/word/2010/wordprocessingShape" mc:Ignorable="w14 w15 w16se wp14">
   <w:abstractNum w:abstractNumId="0" w15:restartNumberingAfterBreak="0">
     <w:nsid w:val="01D50534"/>
     <w:multiLevelType w:val="hybridMultilevel"/>
@@ -12789,7 +11957,7 @@
 </file>
 
 <file path=word/styles.xml><?xml version="1.0" encoding="utf-8"?>
-<w:styles xmlns:mc="http://schemas.openxmlformats.org/markup-compatibility/2006" xmlns:r="http://schemas.openxmlformats.org/officeDocument/2006/relationships" xmlns:w="http://schemas.openxmlformats.org/wordprocessingml/2006/main" xmlns:w14="http://schemas.microsoft.com/office/word/2010/wordml" xmlns:w15="http://schemas.microsoft.com/office/word/2012/wordml" xmlns:w16cid="http://schemas.microsoft.com/office/word/2016/wordml/cid" xmlns:w16se="http://schemas.microsoft.com/office/word/2015/wordml/symex" mc:Ignorable="w14 w15 w16se w16cid">
+<w:styles xmlns:mc="http://schemas.openxmlformats.org/markup-compatibility/2006" xmlns:r="http://schemas.openxmlformats.org/officeDocument/2006/relationships" xmlns:w="http://schemas.openxmlformats.org/wordprocessingml/2006/main" xmlns:w14="http://schemas.microsoft.com/office/word/2010/wordml" xmlns:w15="http://schemas.microsoft.com/office/word/2012/wordml" xmlns:w16se="http://schemas.microsoft.com/office/word/2015/wordml/symex" mc:Ignorable="w14 w15 w16se">
   <w:docDefaults>
     <w:rPrDefault>
       <w:rPr>
@@ -12805,7 +11973,7 @@
       </w:pPr>
     </w:pPrDefault>
   </w:docDefaults>
-  <w:latentStyles w:defLockedState="0" w:defUIPriority="99" w:defSemiHidden="0" w:defUnhideWhenUsed="0" w:defQFormat="0" w:count="375">
+  <w:latentStyles w:defLockedState="0" w:defUIPriority="99" w:defSemiHidden="0" w:defUnhideWhenUsed="0" w:defQFormat="0" w:count="371">
     <w:lsdException w:name="Normal" w:uiPriority="0" w:qFormat="1"/>
     <w:lsdException w:name="heading 1" w:uiPriority="9" w:qFormat="1"/>
     <w:lsdException w:name="heading 2" w:semiHidden="1" w:uiPriority="9" w:unhideWhenUsed="1" w:qFormat="1"/>
@@ -13177,10 +12345,6 @@
     <w:lsdException w:name="List Table 5 Dark Accent 6" w:uiPriority="50"/>
     <w:lsdException w:name="List Table 6 Colorful Accent 6" w:uiPriority="51"/>
     <w:lsdException w:name="List Table 7 Colorful Accent 6" w:uiPriority="52"/>
-    <w:lsdException w:name="Mention" w:semiHidden="1" w:unhideWhenUsed="1"/>
-    <w:lsdException w:name="Smart Hyperlink" w:semiHidden="1" w:unhideWhenUsed="1"/>
-    <w:lsdException w:name="Hashtag" w:semiHidden="1" w:unhideWhenUsed="1"/>
-    <w:lsdException w:name="Unresolved Mention" w:semiHidden="1" w:unhideWhenUsed="1"/>
   </w:latentStyles>
   <w:style w:type="paragraph" w:default="1" w:styleId="Normal">
     <w:name w:val="Normal"/>
@@ -13577,7 +12741,7 @@
       </w:tblBorders>
     </w:tblPr>
   </w:style>
-  <w:style w:type="table" w:styleId="Tablaconcuadrculaclara">
+  <w:style w:type="table" w:styleId="Cuadrculadetablaclara">
     <w:name w:val="Grid Table Light"/>
     <w:basedOn w:val="Tablanormal"/>
     <w:uiPriority w:val="40"/>
@@ -13865,7 +13029,7 @@
 </file>
 
 <file path=customXml/itemProps1.xml><?xml version="1.0" encoding="utf-8"?>
-<ds:datastoreItem xmlns:ds="http://schemas.openxmlformats.org/officeDocument/2006/customXml" ds:itemID="{5E0B894E-C451-4F8D-9B51-CA0C2CF3DDEF}">
+<ds:datastoreItem xmlns:ds="http://schemas.openxmlformats.org/officeDocument/2006/customXml" ds:itemID="{1E55404D-ACEA-43B0-BC9E-95E0B2CBE0BE}">
   <ds:schemaRefs>
     <ds:schemaRef ds:uri="http://schemas.openxmlformats.org/officeDocument/2006/bibliography"/>
   </ds:schemaRefs>

</xml_diff>